<commit_message>
sdd aggiunta 3.5 e 3.6, rad aggiunta activity diagrams
</commit_message>
<xml_diff>
--- a/DocumentazioneSDD/SDD_gruppoZaza.docx
+++ b/DocumentazioneSDD/SDD_gruppoZaza.docx
@@ -2447,6 +2447,7 @@
           <w:bookmarkStart w:id="2" w:name="_Toc57371849"/>
           <w:bookmarkStart w:id="3" w:name="_Toc57372333"/>
           <w:bookmarkStart w:id="4" w:name="_Toc57469039"/>
+          <w:proofErr w:type="spellStart"/>
           <w:r>
             <w:rPr>
               <w:rFonts w:ascii="Century Gothic" w:eastAsia="Droid Sans" w:hAnsi="Century Gothic" w:cs="Times New Roman"/>
@@ -2458,6 +2459,7 @@
             </w:rPr>
             <w:t>Revision</w:t>
           </w:r>
+          <w:proofErr w:type="spellEnd"/>
           <w:r>
             <w:rPr>
               <w:rFonts w:ascii="Century Gothic" w:eastAsia="Droid Sans" w:hAnsi="Century Gothic" w:cs="Times New Roman"/>
@@ -2727,7 +2729,7 @@
       <w:sdtPr>
         <w:rPr>
           <w:rFonts w:asciiTheme="minorHAnsi" w:eastAsiaTheme="minorEastAsia" w:hAnsiTheme="minorHAnsi" w:cstheme="minorBidi"/>
-          <w:color w:val="4C483D" w:themeColor="text2"/>
+          <w:color w:val="44546A" w:themeColor="text2"/>
           <w:sz w:val="20"/>
           <w:szCs w:val="20"/>
         </w:rPr>
@@ -4299,7 +4301,29 @@
           <w:szCs w:val="24"/>
           <w:lang w:eastAsia="en-US"/>
         </w:rPr>
-        <w:t>Lo scopo di ogni grande azienda che si rispetti è garantire ai propri clienti sicurezza e affidabilità. Per far questo ci affidiamo ad un sistema che ci permetta di gestire sempre in maniera smart tutte le condizioni per soddisfare i nostri clienti, e semplificare la vita dei nostri dipendenti. Nasce così NewDM!</w:t>
+        <w:t xml:space="preserve">Lo scopo di ogni grande azienda che si rispetti è garantire ai propri clienti sicurezza e affidabilità. Per far questo ci affidiamo ad un sistema che ci permetta di gestire sempre in maniera smart tutte le condizioni per soddisfare i nostri clienti, e semplificare la vita dei nostri dipendenti. Nasce così </w:t>
+      </w:r>
+      <w:proofErr w:type="spellStart"/>
+      <w:r>
+        <w:rPr>
+          <w:rFonts w:ascii="Garamond" w:eastAsia="Calibri" w:hAnsi="Garamond" w:cs="Times New Roman"/>
+          <w:color w:val="auto"/>
+          <w:sz w:val="24"/>
+          <w:szCs w:val="24"/>
+          <w:lang w:eastAsia="en-US"/>
+        </w:rPr>
+        <w:t>NewDM</w:t>
+      </w:r>
+      <w:proofErr w:type="spellEnd"/>
+      <w:r>
+        <w:rPr>
+          <w:rFonts w:ascii="Garamond" w:eastAsia="Calibri" w:hAnsi="Garamond" w:cs="Times New Roman"/>
+          <w:color w:val="auto"/>
+          <w:sz w:val="24"/>
+          <w:szCs w:val="24"/>
+          <w:lang w:eastAsia="en-US"/>
+        </w:rPr>
+        <w:t>!</w:t>
       </w:r>
     </w:p>
     <w:p>
@@ -4335,6 +4359,7 @@
           <w:lang w:eastAsia="en-US"/>
         </w:rPr>
       </w:pPr>
+      <w:proofErr w:type="spellStart"/>
       <w:r>
         <w:rPr>
           <w:rFonts w:ascii="Garamond" w:eastAsia="Calibri" w:hAnsi="Garamond" w:cs="Times New Roman"/>
@@ -4343,7 +4368,18 @@
           <w:szCs w:val="24"/>
           <w:lang w:eastAsia="en-US"/>
         </w:rPr>
-        <w:t>NewDM avrà necessita di gestire dati persistenti: la scelta, per motivi di efficienza, ricade in un database relazionale che permetterà di tener traccia di tutte le informazioni necessarie di interesse dell’azienda. Da tale database attingerà un applicazione desktop deputata alla gestione delle interazioni con l’utente e alla manipolazione dei suddetti dati.</w:t>
+        <w:t>NewDM</w:t>
+      </w:r>
+      <w:proofErr w:type="spellEnd"/>
+      <w:r>
+        <w:rPr>
+          <w:rFonts w:ascii="Garamond" w:eastAsia="Calibri" w:hAnsi="Garamond" w:cs="Times New Roman"/>
+          <w:color w:val="auto"/>
+          <w:sz w:val="24"/>
+          <w:szCs w:val="24"/>
+          <w:lang w:eastAsia="en-US"/>
+        </w:rPr>
+        <w:t xml:space="preserve"> avrà necessita di gestire dati persistenti: la scelta, per motivi di efficienza, ricade in un database relazionale che permetterà di tener traccia di tutte le informazioni necessarie di interesse dell’azienda. Da tale database attingerà un applicazione desktop deputata alla gestione delle interazioni con l’utente e alla manipolazione dei suddetti dati.</w:t>
       </w:r>
     </w:p>
     <w:p>
@@ -4377,9 +4413,14 @@
         <w:t xml:space="preserve">1.2 </w:t>
       </w:r>
       <w:r>
-        <w:t>Design Goals &amp; Trade-offs</w:t>
+        <w:t>Design Goals &amp; Trade-</w:t>
+      </w:r>
+      <w:proofErr w:type="spellStart"/>
+      <w:r>
+        <w:t>offs</w:t>
       </w:r>
       <w:bookmarkEnd w:id="7"/>
+      <w:proofErr w:type="spellEnd"/>
     </w:p>
     <w:p>
       <w:pPr>
@@ -4457,6 +4498,7 @@
                 <w:lang w:val="en-US"/>
               </w:rPr>
             </w:pPr>
+            <w:proofErr w:type="spellStart"/>
             <w:r>
               <w:rPr>
                 <w:rFonts w:ascii="Garamond" w:eastAsia="Times New Roman" w:hAnsi="Garamond" w:cs="Times New Roman"/>
@@ -4467,6 +4509,7 @@
               </w:rPr>
               <w:t>Priorità</w:t>
             </w:r>
+            <w:proofErr w:type="spellEnd"/>
           </w:p>
         </w:tc>
         <w:tc>
@@ -4515,6 +4558,7 @@
                 <w:lang w:val="en-US"/>
               </w:rPr>
             </w:pPr>
+            <w:proofErr w:type="spellStart"/>
             <w:r>
               <w:rPr>
                 <w:rFonts w:ascii="Garamond" w:eastAsia="Times New Roman" w:hAnsi="Garamond" w:cs="Times New Roman"/>
@@ -4525,6 +4569,7 @@
               </w:rPr>
               <w:t>Descrizione</w:t>
             </w:r>
+            <w:proofErr w:type="spellEnd"/>
           </w:p>
         </w:tc>
         <w:tc>
@@ -4544,6 +4589,7 @@
                 <w:lang w:val="en-US"/>
               </w:rPr>
             </w:pPr>
+            <w:proofErr w:type="spellStart"/>
             <w:r>
               <w:rPr>
                 <w:rFonts w:ascii="Garamond" w:eastAsia="Times New Roman" w:hAnsi="Garamond" w:cs="Times New Roman"/>
@@ -4554,6 +4600,7 @@
               </w:rPr>
               <w:t>Categoria</w:t>
             </w:r>
+            <w:proofErr w:type="spellEnd"/>
           </w:p>
         </w:tc>
         <w:tc>
@@ -4573,6 +4620,7 @@
                 <w:lang w:val="en-US"/>
               </w:rPr>
             </w:pPr>
+            <w:proofErr w:type="spellStart"/>
             <w:r>
               <w:rPr>
                 <w:rFonts w:ascii="Garamond" w:eastAsia="Times New Roman" w:hAnsi="Garamond" w:cs="Times New Roman"/>
@@ -4583,6 +4631,7 @@
               </w:rPr>
               <w:t>Origine</w:t>
             </w:r>
+            <w:proofErr w:type="spellEnd"/>
           </w:p>
         </w:tc>
       </w:tr>
@@ -4841,6 +4890,7 @@
                 <w:sz w:val="24"/>
               </w:rPr>
             </w:pPr>
+            <w:proofErr w:type="spellStart"/>
             <w:r>
               <w:rPr>
                 <w:rFonts w:ascii="Garamond" w:eastAsia="Times New Roman" w:hAnsi="Garamond" w:cs="Times New Roman"/>
@@ -4849,6 +4899,7 @@
               </w:rPr>
               <w:t>Dependability</w:t>
             </w:r>
+            <w:proofErr w:type="spellEnd"/>
           </w:p>
         </w:tc>
         <w:tc>
@@ -4973,6 +5024,7 @@
                 <w:sz w:val="24"/>
               </w:rPr>
             </w:pPr>
+            <w:proofErr w:type="spellStart"/>
             <w:r>
               <w:rPr>
                 <w:rFonts w:ascii="Garamond" w:eastAsia="Times New Roman" w:hAnsi="Garamond" w:cs="Times New Roman"/>
@@ -4981,6 +5033,7 @@
               </w:rPr>
               <w:t>Dependability</w:t>
             </w:r>
+            <w:proofErr w:type="spellEnd"/>
           </w:p>
         </w:tc>
         <w:tc>
@@ -5109,6 +5162,7 @@
                 <w:sz w:val="24"/>
               </w:rPr>
             </w:pPr>
+            <w:proofErr w:type="spellStart"/>
             <w:r>
               <w:rPr>
                 <w:rFonts w:ascii="Garamond" w:eastAsia="Times New Roman" w:hAnsi="Garamond" w:cs="Times New Roman"/>
@@ -5117,6 +5171,7 @@
               </w:rPr>
               <w:t>Dependability</w:t>
             </w:r>
+            <w:proofErr w:type="spellEnd"/>
           </w:p>
         </w:tc>
         <w:tc>
@@ -5245,6 +5300,7 @@
                 <w:sz w:val="24"/>
               </w:rPr>
             </w:pPr>
+            <w:proofErr w:type="spellStart"/>
             <w:r>
               <w:rPr>
                 <w:rFonts w:ascii="Garamond" w:eastAsia="Times New Roman" w:hAnsi="Garamond" w:cs="Times New Roman"/>
@@ -5253,6 +5309,7 @@
               </w:rPr>
               <w:t>Dependability</w:t>
             </w:r>
+            <w:proofErr w:type="spellEnd"/>
           </w:p>
         </w:tc>
         <w:tc>
@@ -5381,7 +5438,25 @@
                 <w:color w:val="000000"/>
                 <w:sz w:val="24"/>
               </w:rPr>
-              <w:t>Lo sviluppo del prodotto richiederà costi ridotti sia in termini di risorse umane (per cui è fissato un tetto di 75 ore-lavoro), sia in termini economici (per cui si punta a ricorrere a soluzioni off-the-shelf open source)</w:t>
+              <w:t>Lo sviluppo del prodotto richiederà costi ridotti sia in termini di risorse umane (per cui è fissato un tetto di 75 ore-lavoro), sia in termini economici (per cui si punta a ricorrere a soluzioni off-the-</w:t>
+            </w:r>
+            <w:proofErr w:type="spellStart"/>
+            <w:r>
+              <w:rPr>
+                <w:rFonts w:ascii="Garamond" w:eastAsia="Times New Roman" w:hAnsi="Garamond" w:cs="Times New Roman"/>
+                <w:color w:val="000000"/>
+                <w:sz w:val="24"/>
+              </w:rPr>
+              <w:t>shelf</w:t>
+            </w:r>
+            <w:proofErr w:type="spellEnd"/>
+            <w:r>
+              <w:rPr>
+                <w:rFonts w:ascii="Garamond" w:eastAsia="Times New Roman" w:hAnsi="Garamond" w:cs="Times New Roman"/>
+                <w:color w:val="000000"/>
+                <w:sz w:val="24"/>
+              </w:rPr>
+              <w:t xml:space="preserve"> open source)</w:t>
             </w:r>
           </w:p>
         </w:tc>
@@ -5400,6 +5475,7 @@
                 <w:lang w:val="en-US"/>
               </w:rPr>
             </w:pPr>
+            <w:proofErr w:type="spellStart"/>
             <w:r>
               <w:rPr>
                 <w:rFonts w:ascii="Garamond" w:eastAsia="Times New Roman" w:hAnsi="Garamond" w:cs="Times New Roman"/>
@@ -5409,6 +5485,7 @@
               </w:rPr>
               <w:t>Costo</w:t>
             </w:r>
+            <w:proofErr w:type="spellEnd"/>
           </w:p>
         </w:tc>
         <w:tc>
@@ -6351,8 +6428,36 @@
           <w:sz w:val="24"/>
           <w:szCs w:val="24"/>
         </w:rPr>
-        <w:t>-- Bernd Bruegge &amp; Allen H. Dutoit</w:t>
+        <w:t xml:space="preserve">-- Bernd </w:t>
       </w:r>
+      <w:proofErr w:type="spellStart"/>
+      <w:r>
+        <w:rPr>
+          <w:color w:val="000000" w:themeColor="text1"/>
+          <w:sz w:val="24"/>
+          <w:szCs w:val="24"/>
+        </w:rPr>
+        <w:t>Bruegge</w:t>
+      </w:r>
+      <w:proofErr w:type="spellEnd"/>
+      <w:r>
+        <w:rPr>
+          <w:color w:val="000000" w:themeColor="text1"/>
+          <w:sz w:val="24"/>
+          <w:szCs w:val="24"/>
+        </w:rPr>
+        <w:t xml:space="preserve"> &amp; Allen H. </w:t>
+      </w:r>
+      <w:proofErr w:type="spellStart"/>
+      <w:r>
+        <w:rPr>
+          <w:color w:val="000000" w:themeColor="text1"/>
+          <w:sz w:val="24"/>
+          <w:szCs w:val="24"/>
+        </w:rPr>
+        <w:t>Dutoit</w:t>
+      </w:r>
+      <w:proofErr w:type="spellEnd"/>
     </w:p>
     <w:p>
       <w:pPr>
@@ -6400,7 +6505,25 @@
           <w:sz w:val="24"/>
           <w:szCs w:val="24"/>
         </w:rPr>
-        <w:t>Nel documento verranno affrontati l’analisi delle architetture di sistemi simili, la decomposizione in sottosistemi del sistema proposto con la definizione della strategia di deploy e le condizioni limite. Verranno quindi definiti i servizi esposti da ciascun sottosistema.</w:t>
+        <w:t xml:space="preserve">Nel documento verranno affrontati l’analisi delle architetture di sistemi simili, la decomposizione in sottosistemi del sistema proposto con la definizione della strategia di </w:t>
+      </w:r>
+      <w:proofErr w:type="spellStart"/>
+      <w:r>
+        <w:rPr>
+          <w:color w:val="000000" w:themeColor="text1"/>
+          <w:sz w:val="24"/>
+          <w:szCs w:val="24"/>
+        </w:rPr>
+        <w:t>deploy</w:t>
+      </w:r>
+      <w:proofErr w:type="spellEnd"/>
+      <w:r>
+        <w:rPr>
+          <w:color w:val="000000" w:themeColor="text1"/>
+          <w:sz w:val="24"/>
+          <w:szCs w:val="24"/>
+        </w:rPr>
+        <w:t xml:space="preserve"> e le condizioni limite. Verranno quindi definiti i servizi esposti da ciascun sottosistema.</w:t>
       </w:r>
     </w:p>
     <w:p>
@@ -6463,7 +6586,29 @@
           <w:szCs w:val="22"/>
           <w:lang w:eastAsia="en-US"/>
         </w:rPr>
-        <w:t>Il primo software gestionale preso in considerazione è "EuroAzienda Supermercati". Esso è composto da due moduli software: Parte amministrativa, per la gestione del magazzino e per l’analisi e modifica prezzi. Punto cassa per la gestione dello scarico magazzino e per l’emissione dello scontrino.</w:t>
+        <w:t>Il primo software gestionale preso in considerazione è "</w:t>
+      </w:r>
+      <w:proofErr w:type="spellStart"/>
+      <w:r>
+        <w:rPr>
+          <w:rFonts w:ascii="Garamond" w:eastAsia="Calibri" w:hAnsi="Garamond" w:cs="Times New Roman"/>
+          <w:color w:val="auto"/>
+          <w:sz w:val="24"/>
+          <w:szCs w:val="22"/>
+          <w:lang w:eastAsia="en-US"/>
+        </w:rPr>
+        <w:t>EuroAzienda</w:t>
+      </w:r>
+      <w:proofErr w:type="spellEnd"/>
+      <w:r>
+        <w:rPr>
+          <w:rFonts w:ascii="Garamond" w:eastAsia="Calibri" w:hAnsi="Garamond" w:cs="Times New Roman"/>
+          <w:color w:val="auto"/>
+          <w:sz w:val="24"/>
+          <w:szCs w:val="22"/>
+          <w:lang w:eastAsia="en-US"/>
+        </w:rPr>
+        <w:t xml:space="preserve"> Supermercati". Esso è composto da due moduli software: Parte amministrativa, per la gestione del magazzino e per l’analisi e modifica prezzi. Punto cassa per la gestione dello scarico magazzino e per l’emissione dello scontrino.</w:t>
       </w:r>
     </w:p>
     <w:p>
@@ -6485,7 +6630,29 @@
           <w:szCs w:val="22"/>
           <w:lang w:eastAsia="en-US"/>
         </w:rPr>
-        <w:t>Il secondo software  analizzato è “Software Foodmanager”. E’ un software gestionale multipiattaforma in versione cloud html5 e in versione desktop. Permette la gestione dei permessi di ciascun operatore e prevede due moduli: il primo per la gestione del magazzino e il secondo per la gestione lato cassa.</w:t>
+        <w:t xml:space="preserve">Il secondo software  analizzato è “Software </w:t>
+      </w:r>
+      <w:proofErr w:type="spellStart"/>
+      <w:r>
+        <w:rPr>
+          <w:rFonts w:ascii="Garamond" w:eastAsia="Calibri" w:hAnsi="Garamond" w:cs="Times New Roman"/>
+          <w:color w:val="auto"/>
+          <w:sz w:val="24"/>
+          <w:szCs w:val="22"/>
+          <w:lang w:eastAsia="en-US"/>
+        </w:rPr>
+        <w:t>Foodmanager</w:t>
+      </w:r>
+      <w:proofErr w:type="spellEnd"/>
+      <w:r>
+        <w:rPr>
+          <w:rFonts w:ascii="Garamond" w:eastAsia="Calibri" w:hAnsi="Garamond" w:cs="Times New Roman"/>
+          <w:color w:val="auto"/>
+          <w:sz w:val="24"/>
+          <w:szCs w:val="22"/>
+          <w:lang w:eastAsia="en-US"/>
+        </w:rPr>
+        <w:t>”. E’ un software gestionale multipiattaforma in versione cloud html5 e in versione desktop. Permette la gestione dei permessi di ciascun operatore e prevede due moduli: il primo per la gestione del magazzino e il secondo per la gestione lato cassa.</w:t>
       </w:r>
     </w:p>
     <w:p>
@@ -6584,6 +6751,7 @@
           <w:lang w:val="it-IT"/>
         </w:rPr>
       </w:pPr>
+      <w:proofErr w:type="spellStart"/>
       <w:r>
         <w:rPr>
           <w:color w:val="000000" w:themeColor="text1"/>
@@ -6593,6 +6761,7 @@
         </w:rPr>
         <w:t>NewDM</w:t>
       </w:r>
+      <w:proofErr w:type="spellEnd"/>
       <w:r>
         <w:rPr>
           <w:color w:val="000000" w:themeColor="text1"/>
@@ -6998,21 +7167,37 @@
           <w:szCs w:val="22"/>
           <w:lang w:eastAsia="en-US"/>
         </w:rPr>
-        <w:t>La suddivisione in sottosistemi è stata quindi realizzata tramite una strutturazione 3-tier, in modo specifico, sulla base del pattern MVC. La gestione di View e Controller è affidata al livello di presentazione, mentre la gestione del Model è affidata al livello di business e al livello di persistenza.</w:t>
+        <w:t xml:space="preserve">La suddivisione in sottosistemi è stata quindi realizzata tramite una strutturazione 3-tier, in modo specifico, sulla base del pattern MVC. La gestione di </w:t>
+      </w:r>
+      <w:proofErr w:type="spellStart"/>
+      <w:r>
+        <w:rPr>
+          <w:rFonts w:ascii="Garamond" w:eastAsia="Calibri" w:hAnsi="Garamond" w:cs="Times New Roman"/>
+          <w:color w:val="auto"/>
+          <w:sz w:val="24"/>
+          <w:szCs w:val="22"/>
+          <w:lang w:eastAsia="en-US"/>
+        </w:rPr>
+        <w:t>View</w:t>
+      </w:r>
+      <w:proofErr w:type="spellEnd"/>
+      <w:r>
+        <w:rPr>
+          <w:rFonts w:ascii="Garamond" w:eastAsia="Calibri" w:hAnsi="Garamond" w:cs="Times New Roman"/>
+          <w:color w:val="auto"/>
+          <w:sz w:val="24"/>
+          <w:szCs w:val="22"/>
+          <w:lang w:eastAsia="en-US"/>
+        </w:rPr>
+        <w:t xml:space="preserve"> e Controller è affidata al livello di presentazione, mentre la gestione del Model è affidata al livello di business e al livello di persistenza.</w:t>
       </w:r>
     </w:p>
     <w:p>
       <w:pPr>
         <w:pStyle w:val="Titolo3"/>
-        <w:rPr>
-          <w:lang w:val="en-GB"/>
-        </w:rPr>
       </w:pPr>
       <w:bookmarkStart w:id="15" w:name="_Toc57469050"/>
       <w:r>
-        <w:rPr>
-          <w:lang w:val="en-GB"/>
-        </w:rPr>
         <w:t>3.2.1 Diagramma di deployment</w:t>
       </w:r>
       <w:bookmarkEnd w:id="15"/>
@@ -7028,6 +7213,7 @@
           <w:lang w:eastAsia="en-US"/>
         </w:rPr>
       </w:pPr>
+      <w:proofErr w:type="spellStart"/>
       <w:r>
         <w:rPr>
           <w:rFonts w:ascii="Garamond" w:eastAsia="Calibri" w:hAnsi="Garamond" w:cs="Times New Roman"/>
@@ -7036,7 +7222,18 @@
           <w:szCs w:val="22"/>
           <w:lang w:eastAsia="en-US"/>
         </w:rPr>
-        <w:t>NewDM si compone di due elementi essenziali: un’applicazione desktop e un database MySQL  eseguito su un server.</w:t>
+        <w:t>NewDM</w:t>
+      </w:r>
+      <w:proofErr w:type="spellEnd"/>
+      <w:r>
+        <w:rPr>
+          <w:rFonts w:ascii="Garamond" w:eastAsia="Calibri" w:hAnsi="Garamond" w:cs="Times New Roman"/>
+          <w:color w:val="auto"/>
+          <w:sz w:val="24"/>
+          <w:szCs w:val="22"/>
+          <w:lang w:eastAsia="en-US"/>
+        </w:rPr>
+        <w:t xml:space="preserve"> si compone di due elementi essenziali: un’applicazione desktop e un database MySQL  eseguito su un server.</w:t>
       </w:r>
     </w:p>
     <w:p>
@@ -7114,21 +7311,12 @@
     <w:p>
       <w:pPr>
         <w:pStyle w:val="Titolo2"/>
-        <w:rPr>
-          <w:lang w:val="en-GB"/>
-        </w:rPr>
       </w:pPr>
       <w:bookmarkStart w:id="16" w:name="_Toc57469051"/>
       <w:r>
-        <w:rPr>
-          <w:lang w:val="en-GB"/>
-        </w:rPr>
         <w:t xml:space="preserve">3.3 </w:t>
       </w:r>
       <w:r>
-        <w:rPr>
-          <w:lang w:val="en-GB"/>
-        </w:rPr>
         <w:t>Mapping hardware/software</w:t>
       </w:r>
       <w:bookmarkEnd w:id="16"/>
@@ -7144,6 +7332,7 @@
           <w:lang w:eastAsia="en-US"/>
         </w:rPr>
       </w:pPr>
+      <w:proofErr w:type="spellStart"/>
       <w:r>
         <w:rPr>
           <w:rFonts w:ascii="Garamond" w:eastAsia="Calibri" w:hAnsi="Garamond" w:cs="Times New Roman"/>
@@ -7152,7 +7341,18 @@
           <w:szCs w:val="24"/>
           <w:lang w:eastAsia="en-US"/>
         </w:rPr>
-        <w:t>NewDM si compone di due componenti principali:</w:t>
+        <w:t>NewDM</w:t>
+      </w:r>
+      <w:proofErr w:type="spellEnd"/>
+      <w:r>
+        <w:rPr>
+          <w:rFonts w:ascii="Garamond" w:eastAsia="Calibri" w:hAnsi="Garamond" w:cs="Times New Roman"/>
+          <w:color w:val="auto"/>
+          <w:sz w:val="24"/>
+          <w:szCs w:val="24"/>
+          <w:lang w:eastAsia="en-US"/>
+        </w:rPr>
+        <w:t xml:space="preserve"> si compone di due componenti principali:</w:t>
       </w:r>
     </w:p>
     <w:p>
@@ -7179,7 +7379,29 @@
           <w:szCs w:val="24"/>
           <w:lang w:eastAsia="en-US"/>
         </w:rPr>
-        <w:t>Piattaforma desktop, cui saranno allocati i layer di presentazione e business oltre al sottosistema di data access</w:t>
+        <w:t xml:space="preserve">Piattaforma desktop, cui saranno allocati i </w:t>
+      </w:r>
+      <w:proofErr w:type="spellStart"/>
+      <w:r>
+        <w:rPr>
+          <w:rFonts w:ascii="Garamond" w:eastAsia="Calibri" w:hAnsi="Garamond" w:cs="Times New Roman"/>
+          <w:color w:val="auto"/>
+          <w:sz w:val="24"/>
+          <w:szCs w:val="24"/>
+          <w:lang w:eastAsia="en-US"/>
+        </w:rPr>
+        <w:t>layer</w:t>
+      </w:r>
+      <w:proofErr w:type="spellEnd"/>
+      <w:r>
+        <w:rPr>
+          <w:rFonts w:ascii="Garamond" w:eastAsia="Calibri" w:hAnsi="Garamond" w:cs="Times New Roman"/>
+          <w:color w:val="auto"/>
+          <w:sz w:val="24"/>
+          <w:szCs w:val="24"/>
+          <w:lang w:eastAsia="en-US"/>
+        </w:rPr>
+        <w:t xml:space="preserve"> di presentazione e business oltre al sottosistema di data access</w:t>
       </w:r>
     </w:p>
     <w:p>
@@ -7206,7 +7428,29 @@
           <w:szCs w:val="24"/>
           <w:lang w:eastAsia="en-US"/>
         </w:rPr>
-        <w:t>Database, realizzante il layer di persistenza</w:t>
+        <w:t xml:space="preserve">Database, realizzante il </w:t>
+      </w:r>
+      <w:proofErr w:type="spellStart"/>
+      <w:r>
+        <w:rPr>
+          <w:rFonts w:ascii="Garamond" w:eastAsia="Calibri" w:hAnsi="Garamond" w:cs="Times New Roman"/>
+          <w:color w:val="auto"/>
+          <w:sz w:val="24"/>
+          <w:szCs w:val="24"/>
+          <w:lang w:eastAsia="en-US"/>
+        </w:rPr>
+        <w:t>layer</w:t>
+      </w:r>
+      <w:proofErr w:type="spellEnd"/>
+      <w:r>
+        <w:rPr>
+          <w:rFonts w:ascii="Garamond" w:eastAsia="Calibri" w:hAnsi="Garamond" w:cs="Times New Roman"/>
+          <w:color w:val="auto"/>
+          <w:sz w:val="24"/>
+          <w:szCs w:val="24"/>
+          <w:lang w:eastAsia="en-US"/>
+        </w:rPr>
+        <w:t xml:space="preserve"> di persistenza</w:t>
       </w:r>
     </w:p>
     <w:p>
@@ -7273,7 +7517,29 @@
           <w:szCs w:val="24"/>
           <w:lang w:eastAsia="en-US"/>
         </w:rPr>
-        <w:t>La comunicazione avverrà tramite protocollo jdbc.</w:t>
+        <w:t xml:space="preserve">La comunicazione avverrà tramite protocollo </w:t>
+      </w:r>
+      <w:proofErr w:type="spellStart"/>
+      <w:r>
+        <w:rPr>
+          <w:rFonts w:ascii="Garamond" w:eastAsia="Calibri" w:hAnsi="Garamond" w:cs="Times New Roman"/>
+          <w:color w:val="auto"/>
+          <w:sz w:val="24"/>
+          <w:szCs w:val="24"/>
+          <w:lang w:eastAsia="en-US"/>
+        </w:rPr>
+        <w:t>jdbc</w:t>
+      </w:r>
+      <w:proofErr w:type="spellEnd"/>
+      <w:r>
+        <w:rPr>
+          <w:rFonts w:ascii="Garamond" w:eastAsia="Calibri" w:hAnsi="Garamond" w:cs="Times New Roman"/>
+          <w:color w:val="auto"/>
+          <w:sz w:val="24"/>
+          <w:szCs w:val="24"/>
+          <w:lang w:eastAsia="en-US"/>
+        </w:rPr>
+        <w:t>.</w:t>
       </w:r>
     </w:p>
     <w:p>
@@ -7330,7 +7596,29 @@
           <w:szCs w:val="24"/>
           <w:lang w:eastAsia="en-US"/>
         </w:rPr>
-        <w:t>Per la gestione dei dati persistenti, NewDM si affida ad un database relazionale gestito tramite MySQL. La struttura dei dati memorizzati segue il seguente schema:</w:t>
+        <w:t xml:space="preserve">Per la gestione dei dati persistenti, </w:t>
+      </w:r>
+      <w:proofErr w:type="spellStart"/>
+      <w:r>
+        <w:rPr>
+          <w:rFonts w:ascii="Garamond" w:eastAsia="Calibri" w:hAnsi="Garamond" w:cs="Times New Roman"/>
+          <w:color w:val="auto"/>
+          <w:sz w:val="24"/>
+          <w:szCs w:val="24"/>
+          <w:lang w:eastAsia="en-US"/>
+        </w:rPr>
+        <w:t>NewDM</w:t>
+      </w:r>
+      <w:proofErr w:type="spellEnd"/>
+      <w:r>
+        <w:rPr>
+          <w:rFonts w:ascii="Garamond" w:eastAsia="Calibri" w:hAnsi="Garamond" w:cs="Times New Roman"/>
+          <w:color w:val="auto"/>
+          <w:sz w:val="24"/>
+          <w:szCs w:val="24"/>
+          <w:lang w:eastAsia="en-US"/>
+        </w:rPr>
+        <w:t xml:space="preserve"> si affida ad un database relazionale gestito tramite MySQL. La struttura dei dati memorizzati segue il seguente schema:</w:t>
       </w:r>
     </w:p>
     <w:p>
@@ -7395,11 +7683,658 @@
     </w:p>
     <w:p>
       <w:pPr>
-        <w:rPr>
+        <w:jc w:val="both"/>
+        <w:rPr>
+          <w:color w:val="auto"/>
           <w:sz w:val="24"/>
           <w:szCs w:val="24"/>
         </w:rPr>
       </w:pPr>
+      <w:r>
+        <w:rPr>
+          <w:color w:val="auto"/>
+          <w:sz w:val="24"/>
+          <w:szCs w:val="24"/>
+        </w:rPr>
+        <w:t>Il controllo di accesso è garantito tramite l’utilizzo di username e password per gli utenti che hanno accesso a contenuti sensibili, per prevenire eventuali creazioni o modifiche a oggetti che modellano entità del dominio, in modo da prevenire accessi non autorizzati a dati sensibili. Inoltre, almeno nella prima versione non saranno implementati metodi di recupero o modifica password.</w:t>
+      </w:r>
+    </w:p>
+    <w:p>
+      <w:pPr>
+        <w:jc w:val="both"/>
+        <w:rPr>
+          <w:color w:val="auto"/>
+          <w:sz w:val="24"/>
+          <w:szCs w:val="24"/>
+        </w:rPr>
+      </w:pPr>
+      <w:r>
+        <w:rPr>
+          <w:color w:val="auto"/>
+          <w:sz w:val="24"/>
+          <w:szCs w:val="24"/>
+        </w:rPr>
+        <w:t>Per scelte progettuali, il salvataggio delle password sarà in chiaro sul database: non ci sarà nessun tipo di cifratura, almeno nella versione iniziale del sistema.</w:t>
+      </w:r>
+    </w:p>
+    <w:p>
+      <w:pPr>
+        <w:jc w:val="both"/>
+        <w:rPr>
+          <w:color w:val="auto"/>
+          <w:sz w:val="24"/>
+          <w:szCs w:val="24"/>
+        </w:rPr>
+      </w:pPr>
+      <w:r>
+        <w:rPr>
+          <w:color w:val="auto"/>
+          <w:sz w:val="24"/>
+          <w:szCs w:val="24"/>
+        </w:rPr>
+        <w:t>Le operazioni che gli utenti della piattaforma desktop possono effettuare sugli oggetti sono riportati nella tabella che segue:</w:t>
+      </w:r>
+    </w:p>
+    <w:tbl>
+      <w:tblPr>
+        <w:tblStyle w:val="Tabellagriglia5scura-colore1"/>
+        <w:tblW w:w="0" w:type="auto"/>
+        <w:tblLook w:val="04A0" w:firstRow="1" w:lastRow="0" w:firstColumn="1" w:lastColumn="0" w:noHBand="0" w:noVBand="1"/>
+      </w:tblPr>
+      <w:tblGrid>
+        <w:gridCol w:w="1751"/>
+        <w:gridCol w:w="1835"/>
+        <w:gridCol w:w="1461"/>
+        <w:gridCol w:w="1508"/>
+        <w:gridCol w:w="1458"/>
+        <w:gridCol w:w="1274"/>
+      </w:tblGrid>
+      <w:tr>
+        <w:trPr>
+          <w:cnfStyle w:val="100000000000" w:firstRow="1" w:lastRow="0" w:firstColumn="0" w:lastColumn="0" w:oddVBand="0" w:evenVBand="0" w:oddHBand="0" w:evenHBand="0" w:firstRowFirstColumn="0" w:firstRowLastColumn="0" w:lastRowFirstColumn="0" w:lastRowLastColumn="0"/>
+        </w:trPr>
+        <w:tc>
+          <w:tcPr>
+            <w:cnfStyle w:val="001000000000" w:firstRow="0" w:lastRow="0" w:firstColumn="1" w:lastColumn="0" w:oddVBand="0" w:evenVBand="0" w:oddHBand="0" w:evenHBand="0" w:firstRowFirstColumn="0" w:firstRowLastColumn="0" w:lastRowFirstColumn="0" w:lastRowLastColumn="0"/>
+            <w:tcW w:w="1751" w:type="dxa"/>
+          </w:tcPr>
+          <w:p>
+            <w:pPr>
+              <w:jc w:val="right"/>
+              <w:rPr>
+                <w:rFonts w:ascii="Century Gothic" w:hAnsi="Century Gothic"/>
+                <w:b w:val="0"/>
+                <w:bCs w:val="0"/>
+              </w:rPr>
+            </w:pPr>
+            <w:r>
+              <w:rPr>
+                <w:rFonts w:ascii="Century Gothic" w:hAnsi="Century Gothic"/>
+              </w:rPr>
+              <w:t>Oggetti</w:t>
+            </w:r>
+          </w:p>
+          <w:p>
+            <w:pPr>
+              <w:rPr>
+                <w:rFonts w:ascii="Century Gothic" w:hAnsi="Century Gothic"/>
+              </w:rPr>
+            </w:pPr>
+            <w:r>
+              <w:rPr>
+                <w:rFonts w:ascii="Century Gothic" w:hAnsi="Century Gothic"/>
+              </w:rPr>
+              <w:t>Attore</w:t>
+            </w:r>
+          </w:p>
+        </w:tc>
+        <w:tc>
+          <w:tcPr>
+            <w:tcW w:w="1835" w:type="dxa"/>
+          </w:tcPr>
+          <w:p>
+            <w:pPr>
+              <w:jc w:val="center"/>
+              <w:cnfStyle w:val="100000000000" w:firstRow="1" w:lastRow="0" w:firstColumn="0" w:lastColumn="0" w:oddVBand="0" w:evenVBand="0" w:oddHBand="0" w:evenHBand="0" w:firstRowFirstColumn="0" w:firstRowLastColumn="0" w:lastRowFirstColumn="0" w:lastRowLastColumn="0"/>
+              <w:rPr>
+                <w:rFonts w:ascii="Century Gothic" w:hAnsi="Century Gothic"/>
+              </w:rPr>
+            </w:pPr>
+            <w:r>
+              <w:rPr>
+                <w:rFonts w:ascii="Century Gothic" w:hAnsi="Century Gothic"/>
+              </w:rPr>
+              <w:t>Utenza</w:t>
+            </w:r>
+          </w:p>
+        </w:tc>
+        <w:tc>
+          <w:tcPr>
+            <w:tcW w:w="1461" w:type="dxa"/>
+          </w:tcPr>
+          <w:p>
+            <w:pPr>
+              <w:jc w:val="center"/>
+              <w:cnfStyle w:val="100000000000" w:firstRow="1" w:lastRow="0" w:firstColumn="0" w:lastColumn="0" w:oddVBand="0" w:evenVBand="0" w:oddHBand="0" w:evenHBand="0" w:firstRowFirstColumn="0" w:firstRowLastColumn="0" w:lastRowFirstColumn="0" w:lastRowLastColumn="0"/>
+              <w:rPr>
+                <w:rFonts w:ascii="Century Gothic" w:hAnsi="Century Gothic"/>
+              </w:rPr>
+            </w:pPr>
+            <w:r>
+              <w:rPr>
+                <w:rFonts w:ascii="Century Gothic" w:hAnsi="Century Gothic"/>
+              </w:rPr>
+              <w:t>Prodotto</w:t>
+            </w:r>
+          </w:p>
+        </w:tc>
+        <w:tc>
+          <w:tcPr>
+            <w:tcW w:w="1508" w:type="dxa"/>
+          </w:tcPr>
+          <w:p>
+            <w:pPr>
+              <w:jc w:val="center"/>
+              <w:cnfStyle w:val="100000000000" w:firstRow="1" w:lastRow="0" w:firstColumn="0" w:lastColumn="0" w:oddVBand="0" w:evenVBand="0" w:oddHBand="0" w:evenHBand="0" w:firstRowFirstColumn="0" w:firstRowLastColumn="0" w:lastRowFirstColumn="0" w:lastRowLastColumn="0"/>
+              <w:rPr>
+                <w:rFonts w:ascii="Century Gothic" w:hAnsi="Century Gothic"/>
+              </w:rPr>
+            </w:pPr>
+            <w:r>
+              <w:rPr>
+                <w:rFonts w:ascii="Century Gothic" w:hAnsi="Century Gothic"/>
+              </w:rPr>
+              <w:t>Scontrino</w:t>
+            </w:r>
+          </w:p>
+        </w:tc>
+        <w:tc>
+          <w:tcPr>
+            <w:tcW w:w="1458" w:type="dxa"/>
+          </w:tcPr>
+          <w:p>
+            <w:pPr>
+              <w:jc w:val="center"/>
+              <w:cnfStyle w:val="100000000000" w:firstRow="1" w:lastRow="0" w:firstColumn="0" w:lastColumn="0" w:oddVBand="0" w:evenVBand="0" w:oddHBand="0" w:evenHBand="0" w:firstRowFirstColumn="0" w:firstRowLastColumn="0" w:lastRowFirstColumn="0" w:lastRowLastColumn="0"/>
+              <w:rPr>
+                <w:rFonts w:ascii="Century Gothic" w:hAnsi="Century Gothic"/>
+              </w:rPr>
+            </w:pPr>
+            <w:r>
+              <w:rPr>
+                <w:rFonts w:ascii="Century Gothic" w:hAnsi="Century Gothic"/>
+              </w:rPr>
+              <w:t>Ticket</w:t>
+            </w:r>
+          </w:p>
+        </w:tc>
+        <w:tc>
+          <w:tcPr>
+            <w:tcW w:w="1274" w:type="dxa"/>
+          </w:tcPr>
+          <w:p>
+            <w:pPr>
+              <w:jc w:val="center"/>
+              <w:cnfStyle w:val="100000000000" w:firstRow="1" w:lastRow="0" w:firstColumn="0" w:lastColumn="0" w:oddVBand="0" w:evenVBand="0" w:oddHBand="0" w:evenHBand="0" w:firstRowFirstColumn="0" w:firstRowLastColumn="0" w:lastRowFirstColumn="0" w:lastRowLastColumn="0"/>
+              <w:rPr>
+                <w:rFonts w:ascii="Century Gothic" w:hAnsi="Century Gothic"/>
+                <w:b w:val="0"/>
+                <w:bCs w:val="0"/>
+              </w:rPr>
+            </w:pPr>
+            <w:r>
+              <w:rPr>
+                <w:rFonts w:ascii="Century Gothic" w:hAnsi="Century Gothic"/>
+              </w:rPr>
+              <w:t>Richiesta</w:t>
+            </w:r>
+          </w:p>
+          <w:p>
+            <w:pPr>
+              <w:jc w:val="center"/>
+              <w:cnfStyle w:val="100000000000" w:firstRow="1" w:lastRow="0" w:firstColumn="0" w:lastColumn="0" w:oddVBand="0" w:evenVBand="0" w:oddHBand="0" w:evenHBand="0" w:firstRowFirstColumn="0" w:firstRowLastColumn="0" w:lastRowFirstColumn="0" w:lastRowLastColumn="0"/>
+              <w:rPr>
+                <w:rFonts w:ascii="Century Gothic" w:hAnsi="Century Gothic"/>
+              </w:rPr>
+            </w:pPr>
+            <w:r>
+              <w:rPr>
+                <w:rFonts w:ascii="Century Gothic" w:hAnsi="Century Gothic"/>
+              </w:rPr>
+              <w:t>fornitura</w:t>
+            </w:r>
+          </w:p>
+        </w:tc>
+      </w:tr>
+      <w:tr>
+        <w:trPr>
+          <w:cnfStyle w:val="000000100000" w:firstRow="0" w:lastRow="0" w:firstColumn="0" w:lastColumn="0" w:oddVBand="0" w:evenVBand="0" w:oddHBand="1" w:evenHBand="0" w:firstRowFirstColumn="0" w:firstRowLastColumn="0" w:lastRowFirstColumn="0" w:lastRowLastColumn="0"/>
+          <w:trHeight w:val="458"/>
+        </w:trPr>
+        <w:tc>
+          <w:tcPr>
+            <w:cnfStyle w:val="001000000000" w:firstRow="0" w:lastRow="0" w:firstColumn="1" w:lastColumn="0" w:oddVBand="0" w:evenVBand="0" w:oddHBand="0" w:evenHBand="0" w:firstRowFirstColumn="0" w:firstRowLastColumn="0" w:lastRowFirstColumn="0" w:lastRowLastColumn="0"/>
+            <w:tcW w:w="1751" w:type="dxa"/>
+          </w:tcPr>
+          <w:p>
+            <w:pPr>
+              <w:jc w:val="center"/>
+              <w:rPr>
+                <w:rFonts w:ascii="Century Gothic" w:hAnsi="Century Gothic"/>
+              </w:rPr>
+            </w:pPr>
+            <w:r>
+              <w:rPr>
+                <w:rFonts w:ascii="Century Gothic" w:hAnsi="Century Gothic"/>
+              </w:rPr>
+              <w:t>Cassiere</w:t>
+            </w:r>
+          </w:p>
+        </w:tc>
+        <w:tc>
+          <w:tcPr>
+            <w:tcW w:w="1835" w:type="dxa"/>
+          </w:tcPr>
+          <w:p>
+            <w:pPr>
+              <w:jc w:val="center"/>
+              <w:cnfStyle w:val="000000100000" w:firstRow="0" w:lastRow="0" w:firstColumn="0" w:lastColumn="0" w:oddVBand="0" w:evenVBand="0" w:oddHBand="1" w:evenHBand="0" w:firstRowFirstColumn="0" w:firstRowLastColumn="0" w:lastRowFirstColumn="0" w:lastRowLastColumn="0"/>
+              <w:rPr>
+                <w:rFonts w:ascii="Century Gothic" w:hAnsi="Century Gothic"/>
+              </w:rPr>
+            </w:pPr>
+            <w:r>
+              <w:rPr>
+                <w:rFonts w:ascii="Century Gothic" w:hAnsi="Century Gothic"/>
+              </w:rPr>
+              <w:t xml:space="preserve">Autenticazione </w:t>
+            </w:r>
+          </w:p>
+          <w:p>
+            <w:pPr>
+              <w:jc w:val="center"/>
+              <w:cnfStyle w:val="000000100000" w:firstRow="0" w:lastRow="0" w:firstColumn="0" w:lastColumn="0" w:oddVBand="0" w:evenVBand="0" w:oddHBand="1" w:evenHBand="0" w:firstRowFirstColumn="0" w:firstRowLastColumn="0" w:lastRowFirstColumn="0" w:lastRowLastColumn="0"/>
+              <w:rPr>
+                <w:rFonts w:ascii="Century Gothic" w:hAnsi="Century Gothic"/>
+              </w:rPr>
+            </w:pPr>
+            <w:r>
+              <w:rPr>
+                <w:rFonts w:ascii="Century Gothic" w:hAnsi="Century Gothic"/>
+              </w:rPr>
+              <w:t>Logout</w:t>
+            </w:r>
+          </w:p>
+        </w:tc>
+        <w:tc>
+          <w:tcPr>
+            <w:tcW w:w="1461" w:type="dxa"/>
+          </w:tcPr>
+          <w:p>
+            <w:pPr>
+              <w:jc w:val="center"/>
+              <w:cnfStyle w:val="000000100000" w:firstRow="0" w:lastRow="0" w:firstColumn="0" w:lastColumn="0" w:oddVBand="0" w:evenVBand="0" w:oddHBand="1" w:evenHBand="0" w:firstRowFirstColumn="0" w:firstRowLastColumn="0" w:lastRowFirstColumn="0" w:lastRowLastColumn="0"/>
+              <w:rPr>
+                <w:rFonts w:ascii="Century Gothic" w:hAnsi="Century Gothic"/>
+              </w:rPr>
+            </w:pPr>
+            <w:r>
+              <w:rPr>
+                <w:rFonts w:ascii="Century Gothic" w:hAnsi="Century Gothic"/>
+              </w:rPr>
+              <w:t>Scanner prodotto</w:t>
+            </w:r>
+          </w:p>
+        </w:tc>
+        <w:tc>
+          <w:tcPr>
+            <w:tcW w:w="1508" w:type="dxa"/>
+          </w:tcPr>
+          <w:p>
+            <w:pPr>
+              <w:jc w:val="center"/>
+              <w:cnfStyle w:val="000000100000" w:firstRow="0" w:lastRow="0" w:firstColumn="0" w:lastColumn="0" w:oddVBand="0" w:evenVBand="0" w:oddHBand="1" w:evenHBand="0" w:firstRowFirstColumn="0" w:firstRowLastColumn="0" w:lastRowFirstColumn="0" w:lastRowLastColumn="0"/>
+              <w:rPr>
+                <w:rFonts w:ascii="Century Gothic" w:hAnsi="Century Gothic"/>
+              </w:rPr>
+            </w:pPr>
+            <w:r>
+              <w:rPr>
+                <w:rFonts w:ascii="Century Gothic" w:hAnsi="Century Gothic"/>
+              </w:rPr>
+              <w:t>Stampa scontrino</w:t>
+            </w:r>
+          </w:p>
+        </w:tc>
+        <w:tc>
+          <w:tcPr>
+            <w:tcW w:w="1458" w:type="dxa"/>
+          </w:tcPr>
+          <w:p>
+            <w:pPr>
+              <w:jc w:val="center"/>
+              <w:cnfStyle w:val="000000100000" w:firstRow="0" w:lastRow="0" w:firstColumn="0" w:lastColumn="0" w:oddVBand="0" w:evenVBand="0" w:oddHBand="1" w:evenHBand="0" w:firstRowFirstColumn="0" w:firstRowLastColumn="0" w:lastRowFirstColumn="0" w:lastRowLastColumn="0"/>
+              <w:rPr>
+                <w:rFonts w:ascii="Century Gothic" w:hAnsi="Century Gothic"/>
+              </w:rPr>
+            </w:pPr>
+          </w:p>
+        </w:tc>
+        <w:tc>
+          <w:tcPr>
+            <w:tcW w:w="1274" w:type="dxa"/>
+          </w:tcPr>
+          <w:p>
+            <w:pPr>
+              <w:jc w:val="center"/>
+              <w:cnfStyle w:val="000000100000" w:firstRow="0" w:lastRow="0" w:firstColumn="0" w:lastColumn="0" w:oddVBand="0" w:evenVBand="0" w:oddHBand="1" w:evenHBand="0" w:firstRowFirstColumn="0" w:firstRowLastColumn="0" w:lastRowFirstColumn="0" w:lastRowLastColumn="0"/>
+              <w:rPr>
+                <w:rFonts w:ascii="Century Gothic" w:hAnsi="Century Gothic"/>
+              </w:rPr>
+            </w:pPr>
+          </w:p>
+        </w:tc>
+      </w:tr>
+      <w:tr>
+        <w:trPr>
+          <w:trHeight w:val="461"/>
+        </w:trPr>
+        <w:tc>
+          <w:tcPr>
+            <w:cnfStyle w:val="001000000000" w:firstRow="0" w:lastRow="0" w:firstColumn="1" w:lastColumn="0" w:oddVBand="0" w:evenVBand="0" w:oddHBand="0" w:evenHBand="0" w:firstRowFirstColumn="0" w:firstRowLastColumn="0" w:lastRowFirstColumn="0" w:lastRowLastColumn="0"/>
+            <w:tcW w:w="1751" w:type="dxa"/>
+          </w:tcPr>
+          <w:p>
+            <w:pPr>
+              <w:jc w:val="center"/>
+              <w:rPr>
+                <w:rFonts w:ascii="Century Gothic" w:hAnsi="Century Gothic"/>
+              </w:rPr>
+            </w:pPr>
+            <w:r>
+              <w:rPr>
+                <w:rFonts w:ascii="Century Gothic" w:hAnsi="Century Gothic"/>
+              </w:rPr>
+              <w:lastRenderedPageBreak/>
+              <w:t>Magazziniere</w:t>
+            </w:r>
+          </w:p>
+        </w:tc>
+        <w:tc>
+          <w:tcPr>
+            <w:tcW w:w="1835" w:type="dxa"/>
+          </w:tcPr>
+          <w:p>
+            <w:pPr>
+              <w:jc w:val="center"/>
+              <w:cnfStyle w:val="000000000000" w:firstRow="0" w:lastRow="0" w:firstColumn="0" w:lastColumn="0" w:oddVBand="0" w:evenVBand="0" w:oddHBand="0" w:evenHBand="0" w:firstRowFirstColumn="0" w:firstRowLastColumn="0" w:lastRowFirstColumn="0" w:lastRowLastColumn="0"/>
+              <w:rPr>
+                <w:rFonts w:ascii="Century Gothic" w:hAnsi="Century Gothic"/>
+              </w:rPr>
+            </w:pPr>
+            <w:r>
+              <w:rPr>
+                <w:rFonts w:ascii="Century Gothic" w:hAnsi="Century Gothic"/>
+              </w:rPr>
+              <w:t xml:space="preserve">Autenticazione </w:t>
+            </w:r>
+          </w:p>
+          <w:p>
+            <w:pPr>
+              <w:jc w:val="center"/>
+              <w:cnfStyle w:val="000000000000" w:firstRow="0" w:lastRow="0" w:firstColumn="0" w:lastColumn="0" w:oddVBand="0" w:evenVBand="0" w:oddHBand="0" w:evenHBand="0" w:firstRowFirstColumn="0" w:firstRowLastColumn="0" w:lastRowFirstColumn="0" w:lastRowLastColumn="0"/>
+              <w:rPr>
+                <w:rFonts w:ascii="Century Gothic" w:hAnsi="Century Gothic"/>
+              </w:rPr>
+            </w:pPr>
+            <w:r>
+              <w:rPr>
+                <w:rFonts w:ascii="Century Gothic" w:hAnsi="Century Gothic"/>
+              </w:rPr>
+              <w:t>Logout</w:t>
+            </w:r>
+          </w:p>
+        </w:tc>
+        <w:tc>
+          <w:tcPr>
+            <w:tcW w:w="1461" w:type="dxa"/>
+          </w:tcPr>
+          <w:p>
+            <w:pPr>
+              <w:jc w:val="center"/>
+              <w:cnfStyle w:val="000000000000" w:firstRow="0" w:lastRow="0" w:firstColumn="0" w:lastColumn="0" w:oddVBand="0" w:evenVBand="0" w:oddHBand="0" w:evenHBand="0" w:firstRowFirstColumn="0" w:firstRowLastColumn="0" w:lastRowFirstColumn="0" w:lastRowLastColumn="0"/>
+              <w:rPr>
+                <w:rFonts w:ascii="Century Gothic" w:hAnsi="Century Gothic"/>
+              </w:rPr>
+            </w:pPr>
+            <w:r>
+              <w:rPr>
+                <w:rFonts w:ascii="Century Gothic" w:hAnsi="Century Gothic"/>
+              </w:rPr>
+              <w:t>Richiesta nuovo prodotto</w:t>
+            </w:r>
+          </w:p>
+        </w:tc>
+        <w:tc>
+          <w:tcPr>
+            <w:tcW w:w="1508" w:type="dxa"/>
+          </w:tcPr>
+          <w:p>
+            <w:pPr>
+              <w:jc w:val="center"/>
+              <w:cnfStyle w:val="000000000000" w:firstRow="0" w:lastRow="0" w:firstColumn="0" w:lastColumn="0" w:oddVBand="0" w:evenVBand="0" w:oddHBand="0" w:evenHBand="0" w:firstRowFirstColumn="0" w:firstRowLastColumn="0" w:lastRowFirstColumn="0" w:lastRowLastColumn="0"/>
+              <w:rPr>
+                <w:rFonts w:ascii="Century Gothic" w:hAnsi="Century Gothic"/>
+              </w:rPr>
+            </w:pPr>
+          </w:p>
+        </w:tc>
+        <w:tc>
+          <w:tcPr>
+            <w:tcW w:w="1458" w:type="dxa"/>
+          </w:tcPr>
+          <w:p>
+            <w:pPr>
+              <w:jc w:val="center"/>
+              <w:cnfStyle w:val="000000000000" w:firstRow="0" w:lastRow="0" w:firstColumn="0" w:lastColumn="0" w:oddVBand="0" w:evenVBand="0" w:oddHBand="0" w:evenHBand="0" w:firstRowFirstColumn="0" w:firstRowLastColumn="0" w:lastRowFirstColumn="0" w:lastRowLastColumn="0"/>
+              <w:rPr>
+                <w:rFonts w:ascii="Century Gothic" w:hAnsi="Century Gothic"/>
+              </w:rPr>
+            </w:pPr>
+          </w:p>
+        </w:tc>
+        <w:tc>
+          <w:tcPr>
+            <w:tcW w:w="1274" w:type="dxa"/>
+          </w:tcPr>
+          <w:p>
+            <w:pPr>
+              <w:jc w:val="center"/>
+              <w:cnfStyle w:val="000000000000" w:firstRow="0" w:lastRow="0" w:firstColumn="0" w:lastColumn="0" w:oddVBand="0" w:evenVBand="0" w:oddHBand="0" w:evenHBand="0" w:firstRowFirstColumn="0" w:firstRowLastColumn="0" w:lastRowFirstColumn="0" w:lastRowLastColumn="0"/>
+              <w:rPr>
+                <w:rFonts w:ascii="Century Gothic" w:hAnsi="Century Gothic"/>
+              </w:rPr>
+            </w:pPr>
+            <w:r>
+              <w:rPr>
+                <w:rFonts w:ascii="Century Gothic" w:hAnsi="Century Gothic"/>
+              </w:rPr>
+              <w:t>Richiesta</w:t>
+            </w:r>
+          </w:p>
+          <w:p>
+            <w:pPr>
+              <w:jc w:val="center"/>
+              <w:cnfStyle w:val="000000000000" w:firstRow="0" w:lastRow="0" w:firstColumn="0" w:lastColumn="0" w:oddVBand="0" w:evenVBand="0" w:oddHBand="0" w:evenHBand="0" w:firstRowFirstColumn="0" w:firstRowLastColumn="0" w:lastRowFirstColumn="0" w:lastRowLastColumn="0"/>
+              <w:rPr>
+                <w:rFonts w:ascii="Century Gothic" w:hAnsi="Century Gothic"/>
+              </w:rPr>
+            </w:pPr>
+            <w:r>
+              <w:rPr>
+                <w:rFonts w:ascii="Century Gothic" w:hAnsi="Century Gothic"/>
+              </w:rPr>
+              <w:t>fornitura</w:t>
+            </w:r>
+            <w:r>
+              <w:rPr>
+                <w:rFonts w:ascii="Century Gothic" w:hAnsi="Century Gothic"/>
+              </w:rPr>
+              <w:t xml:space="preserve"> </w:t>
+            </w:r>
+          </w:p>
+        </w:tc>
+      </w:tr>
+      <w:tr>
+        <w:trPr>
+          <w:cnfStyle w:val="000000100000" w:firstRow="0" w:lastRow="0" w:firstColumn="0" w:lastColumn="0" w:oddVBand="0" w:evenVBand="0" w:oddHBand="1" w:evenHBand="0" w:firstRowFirstColumn="0" w:firstRowLastColumn="0" w:lastRowFirstColumn="0" w:lastRowLastColumn="0"/>
+        </w:trPr>
+        <w:tc>
+          <w:tcPr>
+            <w:cnfStyle w:val="001000000000" w:firstRow="0" w:lastRow="0" w:firstColumn="1" w:lastColumn="0" w:oddVBand="0" w:evenVBand="0" w:oddHBand="0" w:evenHBand="0" w:firstRowFirstColumn="0" w:firstRowLastColumn="0" w:lastRowFirstColumn="0" w:lastRowLastColumn="0"/>
+            <w:tcW w:w="1751" w:type="dxa"/>
+          </w:tcPr>
+          <w:p>
+            <w:pPr>
+              <w:jc w:val="center"/>
+              <w:rPr>
+                <w:rFonts w:ascii="Century Gothic" w:hAnsi="Century Gothic"/>
+              </w:rPr>
+            </w:pPr>
+            <w:r>
+              <w:rPr>
+                <w:rFonts w:ascii="Century Gothic" w:hAnsi="Century Gothic"/>
+              </w:rPr>
+              <w:t>Addetto Assistenza</w:t>
+            </w:r>
+          </w:p>
+        </w:tc>
+        <w:tc>
+          <w:tcPr>
+            <w:tcW w:w="1835" w:type="dxa"/>
+          </w:tcPr>
+          <w:p>
+            <w:pPr>
+              <w:jc w:val="center"/>
+              <w:cnfStyle w:val="000000100000" w:firstRow="0" w:lastRow="0" w:firstColumn="0" w:lastColumn="0" w:oddVBand="0" w:evenVBand="0" w:oddHBand="1" w:evenHBand="0" w:firstRowFirstColumn="0" w:firstRowLastColumn="0" w:lastRowFirstColumn="0" w:lastRowLastColumn="0"/>
+              <w:rPr>
+                <w:rFonts w:ascii="Century Gothic" w:hAnsi="Century Gothic"/>
+              </w:rPr>
+            </w:pPr>
+            <w:r>
+              <w:rPr>
+                <w:rFonts w:ascii="Century Gothic" w:hAnsi="Century Gothic"/>
+              </w:rPr>
+              <w:t xml:space="preserve">Autenticazione </w:t>
+            </w:r>
+          </w:p>
+          <w:p>
+            <w:pPr>
+              <w:jc w:val="center"/>
+              <w:cnfStyle w:val="000000100000" w:firstRow="0" w:lastRow="0" w:firstColumn="0" w:lastColumn="0" w:oddVBand="0" w:evenVBand="0" w:oddHBand="1" w:evenHBand="0" w:firstRowFirstColumn="0" w:firstRowLastColumn="0" w:lastRowFirstColumn="0" w:lastRowLastColumn="0"/>
+              <w:rPr>
+                <w:rFonts w:ascii="Century Gothic" w:hAnsi="Century Gothic"/>
+              </w:rPr>
+            </w:pPr>
+            <w:r>
+              <w:rPr>
+                <w:rFonts w:ascii="Century Gothic" w:hAnsi="Century Gothic"/>
+              </w:rPr>
+              <w:t>Logout</w:t>
+            </w:r>
+          </w:p>
+        </w:tc>
+        <w:tc>
+          <w:tcPr>
+            <w:tcW w:w="1461" w:type="dxa"/>
+          </w:tcPr>
+          <w:p>
+            <w:pPr>
+              <w:jc w:val="center"/>
+              <w:cnfStyle w:val="000000100000" w:firstRow="0" w:lastRow="0" w:firstColumn="0" w:lastColumn="0" w:oddVBand="0" w:evenVBand="0" w:oddHBand="1" w:evenHBand="0" w:firstRowFirstColumn="0" w:firstRowLastColumn="0" w:lastRowFirstColumn="0" w:lastRowLastColumn="0"/>
+              <w:rPr>
+                <w:rFonts w:ascii="Century Gothic" w:hAnsi="Century Gothic"/>
+              </w:rPr>
+            </w:pPr>
+          </w:p>
+        </w:tc>
+        <w:tc>
+          <w:tcPr>
+            <w:tcW w:w="1508" w:type="dxa"/>
+          </w:tcPr>
+          <w:p>
+            <w:pPr>
+              <w:jc w:val="center"/>
+              <w:cnfStyle w:val="000000100000" w:firstRow="0" w:lastRow="0" w:firstColumn="0" w:lastColumn="0" w:oddVBand="0" w:evenVBand="0" w:oddHBand="1" w:evenHBand="0" w:firstRowFirstColumn="0" w:firstRowLastColumn="0" w:lastRowFirstColumn="0" w:lastRowLastColumn="0"/>
+              <w:rPr>
+                <w:rFonts w:ascii="Century Gothic" w:hAnsi="Century Gothic"/>
+              </w:rPr>
+            </w:pPr>
+          </w:p>
+        </w:tc>
+        <w:tc>
+          <w:tcPr>
+            <w:tcW w:w="1458" w:type="dxa"/>
+          </w:tcPr>
+          <w:p>
+            <w:pPr>
+              <w:jc w:val="center"/>
+              <w:cnfStyle w:val="000000100000" w:firstRow="0" w:lastRow="0" w:firstColumn="0" w:lastColumn="0" w:oddVBand="0" w:evenVBand="0" w:oddHBand="1" w:evenHBand="0" w:firstRowFirstColumn="0" w:firstRowLastColumn="0" w:lastRowFirstColumn="0" w:lastRowLastColumn="0"/>
+              <w:rPr>
+                <w:rFonts w:ascii="Century Gothic" w:hAnsi="Century Gothic"/>
+              </w:rPr>
+            </w:pPr>
+            <w:r>
+              <w:rPr>
+                <w:rFonts w:ascii="Century Gothic" w:hAnsi="Century Gothic"/>
+              </w:rPr>
+              <w:t>Crea nuovo ticket per prodotti in garanzia</w:t>
+            </w:r>
+          </w:p>
+        </w:tc>
+        <w:tc>
+          <w:tcPr>
+            <w:tcW w:w="1274" w:type="dxa"/>
+          </w:tcPr>
+          <w:p>
+            <w:pPr>
+              <w:jc w:val="center"/>
+              <w:cnfStyle w:val="000000100000" w:firstRow="0" w:lastRow="0" w:firstColumn="0" w:lastColumn="0" w:oddVBand="0" w:evenVBand="0" w:oddHBand="1" w:evenHBand="0" w:firstRowFirstColumn="0" w:firstRowLastColumn="0" w:lastRowFirstColumn="0" w:lastRowLastColumn="0"/>
+              <w:rPr>
+                <w:rFonts w:ascii="Century Gothic" w:hAnsi="Century Gothic"/>
+              </w:rPr>
+            </w:pPr>
+          </w:p>
+        </w:tc>
+      </w:tr>
+    </w:tbl>
+    <w:p>
+      <w:pPr>
+        <w:rPr>
+          <w:color w:val="auto"/>
+          <w:sz w:val="24"/>
+          <w:szCs w:val="24"/>
+        </w:rPr>
+      </w:pPr>
+    </w:p>
+    <w:p>
+      <w:pPr>
+        <w:spacing w:after="0"/>
+        <w:jc w:val="both"/>
+        <w:rPr>
+          <w:color w:val="auto"/>
+          <w:sz w:val="24"/>
+          <w:szCs w:val="24"/>
+        </w:rPr>
+      </w:pPr>
+      <w:r>
+        <w:rPr>
+          <w:color w:val="auto"/>
+          <w:sz w:val="24"/>
+          <w:szCs w:val="24"/>
+        </w:rPr>
+        <w:t>Dalla tabella si evince come l’utente non abbia interazione dirette con il controllo di accesso al database, cui accedono i singoli sottosistemi di business: per questo motivo si è deciso di non riportare nella matrice d’accesso.</w:t>
+      </w:r>
     </w:p>
     <w:p>
       <w:pPr>
@@ -7413,11 +8348,48 @@
     </w:p>
     <w:p>
       <w:pPr>
-        <w:rPr>
+        <w:spacing w:after="160" w:line="259" w:lineRule="auto"/>
+        <w:jc w:val="both"/>
+        <w:rPr>
+          <w:rFonts w:ascii="Garamond" w:eastAsia="Calibri" w:hAnsi="Garamond" w:cs="Times New Roman"/>
+          <w:color w:val="auto"/>
           <w:sz w:val="24"/>
           <w:szCs w:val="24"/>
-        </w:rPr>
-      </w:pPr>
+          <w:lang w:eastAsia="en-US"/>
+        </w:rPr>
+      </w:pPr>
+      <w:r>
+        <w:rPr>
+          <w:rFonts w:ascii="Garamond" w:eastAsia="Calibri" w:hAnsi="Garamond" w:cs="Times New Roman"/>
+          <w:color w:val="auto"/>
+          <w:sz w:val="24"/>
+          <w:szCs w:val="24"/>
+          <w:lang w:eastAsia="en-US"/>
+        </w:rPr>
+        <w:t>Il sistema adotta un controllo del flusso globale del tipo Procedure-</w:t>
+      </w:r>
+      <w:proofErr w:type="spellStart"/>
+      <w:r>
+        <w:rPr>
+          <w:rFonts w:ascii="Garamond" w:eastAsia="Calibri" w:hAnsi="Garamond" w:cs="Times New Roman"/>
+          <w:color w:val="auto"/>
+          <w:sz w:val="24"/>
+          <w:szCs w:val="24"/>
+          <w:lang w:eastAsia="en-US"/>
+        </w:rPr>
+        <w:t>Driven</w:t>
+      </w:r>
+      <w:proofErr w:type="spellEnd"/>
+      <w:r>
+        <w:rPr>
+          <w:rFonts w:ascii="Garamond" w:eastAsia="Calibri" w:hAnsi="Garamond" w:cs="Times New Roman"/>
+          <w:color w:val="auto"/>
+          <w:sz w:val="24"/>
+          <w:szCs w:val="24"/>
+          <w:lang w:eastAsia="en-US"/>
+        </w:rPr>
+        <w:t>, permettendo a tutti gli attori di interagire con un controllore il quale per garantire l’integrità dei dati e la persistenza prende in carico tutte le azioni e, va a modificare il database.</w:t>
+      </w:r>
     </w:p>
     <w:p>
       <w:pPr>
@@ -7479,7 +8451,6 @@
       </w:pPr>
       <w:bookmarkStart w:id="23" w:name="_Toc57469058"/>
       <w:r>
-        <w:lastRenderedPageBreak/>
         <w:t xml:space="preserve">3.7.3 </w:t>
       </w:r>
       <w:r>
@@ -8259,8 +9230,20 @@
         <w:szCs w:val="24"/>
         <w:lang w:eastAsia="en-US"/>
       </w:rPr>
-      <w:t>- Prof.ssa F.Ferrucci</w:t>
+      <w:t xml:space="preserve">- Prof.ssa </w:t>
     </w:r>
+    <w:proofErr w:type="spellStart"/>
+    <w:r>
+      <w:rPr>
+        <w:rFonts w:asciiTheme="majorHAnsi" w:eastAsia="Calibri" w:hAnsiTheme="majorHAnsi" w:cs="Times New Roman"/>
+        <w:color w:val="auto"/>
+        <w:sz w:val="24"/>
+        <w:szCs w:val="24"/>
+        <w:lang w:eastAsia="en-US"/>
+      </w:rPr>
+      <w:t>F.Ferrucci</w:t>
+    </w:r>
+    <w:proofErr w:type="spellEnd"/>
   </w:p>
   <w:p>
     <w:pPr>
@@ -8461,8 +9444,20 @@
         <w:szCs w:val="24"/>
         <w:lang w:eastAsia="en-US"/>
       </w:rPr>
-      <w:t>- Prof.ssa F.Ferrucci</w:t>
+      <w:t xml:space="preserve">- Prof.ssa </w:t>
     </w:r>
+    <w:proofErr w:type="spellStart"/>
+    <w:r>
+      <w:rPr>
+        <w:rFonts w:asciiTheme="majorHAnsi" w:eastAsia="Calibri" w:hAnsiTheme="majorHAnsi" w:cs="Times New Roman"/>
+        <w:color w:val="auto"/>
+        <w:sz w:val="24"/>
+        <w:szCs w:val="24"/>
+        <w:lang w:eastAsia="en-US"/>
+      </w:rPr>
+      <w:t>F.Ferrucci</w:t>
+    </w:r>
+    <w:proofErr w:type="spellEnd"/>
   </w:p>
   <w:p>
     <w:pPr>
@@ -11830,7 +12825,7 @@
     <w:rPrDefault>
       <w:rPr>
         <w:rFonts w:asciiTheme="minorHAnsi" w:eastAsiaTheme="minorEastAsia" w:hAnsiTheme="minorHAnsi" w:cstheme="minorBidi"/>
-        <w:color w:val="4C483D" w:themeColor="text2"/>
+        <w:color w:val="44546A" w:themeColor="text2"/>
         <w:lang w:val="en-US" w:eastAsia="ja-JP" w:bidi="ar-SA"/>
       </w:rPr>
     </w:rPrDefault>
@@ -12238,7 +13233,7 @@
       <w:keepNext/>
       <w:keepLines/>
       <w:pBdr>
-        <w:bottom w:val="single" w:sz="8" w:space="0" w:color="FCDBDB" w:themeColor="accent1" w:themeTint="33"/>
+        <w:bottom w:val="single" w:sz="8" w:space="0" w:color="D9E2F3" w:themeColor="accent1" w:themeTint="33"/>
       </w:pBdr>
       <w:spacing w:after="200"/>
       <w:outlineLvl w:val="0"/>
@@ -12317,7 +13312,7 @@
       <w:rFonts w:asciiTheme="majorHAnsi" w:eastAsiaTheme="majorEastAsia" w:hAnsiTheme="majorHAnsi" w:cstheme="majorBidi"/>
       <w:i/>
       <w:iCs/>
-      <w:color w:val="DF1010" w:themeColor="accent1" w:themeShade="BF"/>
+      <w:color w:val="2F5496" w:themeColor="accent1" w:themeShade="BF"/>
     </w:rPr>
   </w:style>
   <w:style w:type="character" w:default="1" w:styleId="Carpredefinitoparagrafo">
@@ -12378,7 +13373,7 @@
     </w:pPr>
     <w:rPr>
       <w:rFonts w:asciiTheme="majorHAnsi" w:eastAsiaTheme="majorEastAsia" w:hAnsiTheme="majorHAnsi" w:cstheme="majorBidi"/>
-      <w:color w:val="F24F4F" w:themeColor="accent1"/>
+      <w:color w:val="4472C4" w:themeColor="accent1"/>
       <w:kern w:val="28"/>
       <w:sz w:val="96"/>
       <w:szCs w:val="96"/>
@@ -12391,7 +13386,7 @@
     <w:uiPriority w:val="10"/>
     <w:rPr>
       <w:rFonts w:asciiTheme="majorHAnsi" w:eastAsiaTheme="majorEastAsia" w:hAnsiTheme="majorHAnsi" w:cstheme="majorBidi"/>
-      <w:color w:val="F24F4F" w:themeColor="accent1"/>
+      <w:color w:val="4472C4" w:themeColor="accent1"/>
       <w:kern w:val="28"/>
       <w:sz w:val="96"/>
       <w:szCs w:val="96"/>
@@ -12503,7 +13498,7 @@
     <w:rPr>
       <w:rFonts w:asciiTheme="majorHAnsi" w:eastAsiaTheme="majorEastAsia" w:hAnsiTheme="majorHAnsi" w:cstheme="majorBidi"/>
       <w:caps/>
-      <w:color w:val="F24F4F" w:themeColor="accent1"/>
+      <w:color w:val="4472C4" w:themeColor="accent1"/>
       <w:sz w:val="16"/>
       <w:szCs w:val="16"/>
     </w:rPr>
@@ -12516,7 +13511,7 @@
     <w:rPr>
       <w:rFonts w:asciiTheme="majorHAnsi" w:eastAsiaTheme="majorEastAsia" w:hAnsiTheme="majorHAnsi" w:cstheme="majorBidi"/>
       <w:caps/>
-      <w:color w:val="F24F4F" w:themeColor="accent1"/>
+      <w:color w:val="4472C4" w:themeColor="accent1"/>
       <w:sz w:val="16"/>
       <w:szCs w:val="16"/>
     </w:rPr>
@@ -12565,7 +13560,7 @@
       <w:outlineLvl w:val="9"/>
     </w:pPr>
     <w:rPr>
-      <w:color w:val="DF1010" w:themeColor="accent1" w:themeShade="BF"/>
+      <w:color w:val="2F5496" w:themeColor="accent1" w:themeShade="BF"/>
       <w:sz w:val="72"/>
       <w:szCs w:val="72"/>
     </w:rPr>
@@ -12620,7 +13615,7 @@
     <w:uiPriority w:val="99"/>
     <w:unhideWhenUsed/>
     <w:rPr>
-      <w:color w:val="4C483D" w:themeColor="hyperlink"/>
+      <w:color w:val="0563C1" w:themeColor="hyperlink"/>
       <w:u w:val="single"/>
     </w:rPr>
   </w:style>
@@ -12687,7 +13682,7 @@
       </w:tblCellMar>
     </w:tblPr>
     <w:tcPr>
-      <w:shd w:val="clear" w:color="auto" w:fill="FCDBDB" w:themeFill="accent1" w:themeFillTint="33"/>
+      <w:shd w:val="clear" w:color="auto" w:fill="D9E2F3" w:themeFill="accent1" w:themeFillTint="33"/>
     </w:tcPr>
     <w:tblStylePr w:type="firstCol">
       <w:pPr>
@@ -12733,7 +13728,7 @@
       <w:rFonts w:asciiTheme="majorHAnsi" w:eastAsiaTheme="majorEastAsia" w:hAnsiTheme="majorHAnsi" w:cstheme="majorBidi"/>
       <w:i/>
       <w:iCs/>
-      <w:color w:val="DF1010" w:themeColor="accent1" w:themeShade="BF"/>
+      <w:color w:val="2F5496" w:themeColor="accent1" w:themeShade="BF"/>
     </w:rPr>
   </w:style>
   <w:style w:type="table" w:customStyle="1" w:styleId="Tabellafinanziaria">
@@ -12746,11 +13741,11 @@
     <w:tblPr>
       <w:tblStyleRowBandSize w:val="1"/>
       <w:tblBorders>
-        <w:top w:val="single" w:sz="4" w:space="0" w:color="BCB8AC" w:themeColor="text2" w:themeTint="66"/>
-        <w:left w:val="single" w:sz="4" w:space="0" w:color="BCB8AC" w:themeColor="text2" w:themeTint="66"/>
-        <w:bottom w:val="single" w:sz="4" w:space="0" w:color="BCB8AC" w:themeColor="text2" w:themeTint="66"/>
-        <w:right w:val="single" w:sz="4" w:space="0" w:color="BCB8AC" w:themeColor="text2" w:themeTint="66"/>
-        <w:insideV w:val="single" w:sz="4" w:space="0" w:color="BCB8AC" w:themeColor="text2" w:themeTint="66"/>
+        <w:top w:val="single" w:sz="4" w:space="0" w:color="ACB9CA" w:themeColor="text2" w:themeTint="66"/>
+        <w:left w:val="single" w:sz="4" w:space="0" w:color="ACB9CA" w:themeColor="text2" w:themeTint="66"/>
+        <w:bottom w:val="single" w:sz="4" w:space="0" w:color="ACB9CA" w:themeColor="text2" w:themeTint="66"/>
+        <w:right w:val="single" w:sz="4" w:space="0" w:color="ACB9CA" w:themeColor="text2" w:themeTint="66"/>
+        <w:insideV w:val="single" w:sz="4" w:space="0" w:color="ACB9CA" w:themeColor="text2" w:themeTint="66"/>
       </w:tblBorders>
     </w:tblPr>
     <w:tblStylePr w:type="firstRow">
@@ -12761,7 +13756,7 @@
       </w:rPr>
       <w:tblPr/>
       <w:tcPr>
-        <w:shd w:val="clear" w:color="auto" w:fill="F24F4F" w:themeFill="accent1"/>
+        <w:shd w:val="clear" w:color="auto" w:fill="4472C4" w:themeFill="accent1"/>
       </w:tcPr>
     </w:tblStylePr>
     <w:tblStylePr w:type="lastRow">
@@ -12770,7 +13765,7 @@
         <w:b/>
         <w:caps/>
         <w:smallCaps w:val="0"/>
-        <w:color w:val="F24F4F" w:themeColor="accent1"/>
+        <w:color w:val="4472C4" w:themeColor="accent1"/>
         <w:sz w:val="16"/>
       </w:rPr>
       <w:tblPr/>
@@ -12789,7 +13784,7 @@
     <w:tblStylePr w:type="band2Horz">
       <w:tblPr/>
       <w:tcPr>
-        <w:shd w:val="clear" w:color="auto" w:fill="DDDBD5" w:themeFill="text2" w:themeFillTint="33"/>
+        <w:shd w:val="clear" w:color="auto" w:fill="D5DCE4" w:themeFill="text2" w:themeFillTint="33"/>
       </w:tcPr>
     </w:tblStylePr>
   </w:style>
@@ -12999,13 +13994,126 @@
       </w:tcPr>
     </w:tblStylePr>
   </w:style>
+  <w:style w:type="table" w:styleId="Tabellagriglia5scura-colore1">
+    <w:name w:val="Grid Table 5 Dark Accent 1"/>
+    <w:basedOn w:val="Tabellanormale"/>
+    <w:uiPriority w:val="50"/>
+    <w:rsid w:val="00E94D91"/>
+    <w:pPr>
+      <w:spacing w:after="0" w:line="240" w:lineRule="auto"/>
+    </w:pPr>
+    <w:rPr>
+      <w:rFonts w:eastAsiaTheme="minorHAnsi"/>
+      <w:color w:val="auto"/>
+      <w:sz w:val="22"/>
+      <w:szCs w:val="22"/>
+      <w:lang w:val="it-IT" w:eastAsia="en-US"/>
+    </w:rPr>
+    <w:tblPr>
+      <w:tblStyleRowBandSize w:val="1"/>
+      <w:tblStyleColBandSize w:val="1"/>
+      <w:tblBorders>
+        <w:top w:val="single" w:sz="4" w:space="0" w:color="FFFFFF" w:themeColor="background1"/>
+        <w:left w:val="single" w:sz="4" w:space="0" w:color="FFFFFF" w:themeColor="background1"/>
+        <w:bottom w:val="single" w:sz="4" w:space="0" w:color="FFFFFF" w:themeColor="background1"/>
+        <w:right w:val="single" w:sz="4" w:space="0" w:color="FFFFFF" w:themeColor="background1"/>
+        <w:insideH w:val="single" w:sz="4" w:space="0" w:color="FFFFFF" w:themeColor="background1"/>
+        <w:insideV w:val="single" w:sz="4" w:space="0" w:color="FFFFFF" w:themeColor="background1"/>
+      </w:tblBorders>
+    </w:tblPr>
+    <w:tcPr>
+      <w:shd w:val="clear" w:color="auto" w:fill="D9E2F3" w:themeFill="accent1" w:themeFillTint="33"/>
+    </w:tcPr>
+    <w:tblStylePr w:type="firstRow">
+      <w:rPr>
+        <w:b/>
+        <w:bCs/>
+        <w:color w:val="FFFFFF" w:themeColor="background1"/>
+      </w:rPr>
+      <w:tblPr/>
+      <w:tcPr>
+        <w:tcBorders>
+          <w:top w:val="single" w:sz="4" w:space="0" w:color="FFFFFF" w:themeColor="background1"/>
+          <w:left w:val="single" w:sz="4" w:space="0" w:color="FFFFFF" w:themeColor="background1"/>
+          <w:right w:val="single" w:sz="4" w:space="0" w:color="FFFFFF" w:themeColor="background1"/>
+          <w:insideH w:val="nil"/>
+          <w:insideV w:val="nil"/>
+        </w:tcBorders>
+        <w:shd w:val="clear" w:color="auto" w:fill="4472C4" w:themeFill="accent1"/>
+      </w:tcPr>
+    </w:tblStylePr>
+    <w:tblStylePr w:type="lastRow">
+      <w:rPr>
+        <w:b/>
+        <w:bCs/>
+        <w:color w:val="FFFFFF" w:themeColor="background1"/>
+      </w:rPr>
+      <w:tblPr/>
+      <w:tcPr>
+        <w:tcBorders>
+          <w:left w:val="single" w:sz="4" w:space="0" w:color="FFFFFF" w:themeColor="background1"/>
+          <w:bottom w:val="single" w:sz="4" w:space="0" w:color="FFFFFF" w:themeColor="background1"/>
+          <w:right w:val="single" w:sz="4" w:space="0" w:color="FFFFFF" w:themeColor="background1"/>
+          <w:insideH w:val="nil"/>
+          <w:insideV w:val="nil"/>
+        </w:tcBorders>
+        <w:shd w:val="clear" w:color="auto" w:fill="4472C4" w:themeFill="accent1"/>
+      </w:tcPr>
+    </w:tblStylePr>
+    <w:tblStylePr w:type="firstCol">
+      <w:rPr>
+        <w:b/>
+        <w:bCs/>
+        <w:color w:val="FFFFFF" w:themeColor="background1"/>
+      </w:rPr>
+      <w:tblPr/>
+      <w:tcPr>
+        <w:tcBorders>
+          <w:top w:val="single" w:sz="4" w:space="0" w:color="FFFFFF" w:themeColor="background1"/>
+          <w:left w:val="single" w:sz="4" w:space="0" w:color="FFFFFF" w:themeColor="background1"/>
+          <w:bottom w:val="single" w:sz="4" w:space="0" w:color="FFFFFF" w:themeColor="background1"/>
+          <w:insideV w:val="nil"/>
+        </w:tcBorders>
+        <w:shd w:val="clear" w:color="auto" w:fill="4472C4" w:themeFill="accent1"/>
+      </w:tcPr>
+    </w:tblStylePr>
+    <w:tblStylePr w:type="lastCol">
+      <w:rPr>
+        <w:b/>
+        <w:bCs/>
+        <w:color w:val="FFFFFF" w:themeColor="background1"/>
+      </w:rPr>
+      <w:tblPr/>
+      <w:tcPr>
+        <w:tcBorders>
+          <w:top w:val="single" w:sz="4" w:space="0" w:color="FFFFFF" w:themeColor="background1"/>
+          <w:bottom w:val="single" w:sz="4" w:space="0" w:color="FFFFFF" w:themeColor="background1"/>
+          <w:right w:val="single" w:sz="4" w:space="0" w:color="FFFFFF" w:themeColor="background1"/>
+          <w:insideV w:val="nil"/>
+        </w:tcBorders>
+        <w:shd w:val="clear" w:color="auto" w:fill="4472C4" w:themeFill="accent1"/>
+      </w:tcPr>
+    </w:tblStylePr>
+    <w:tblStylePr w:type="band1Vert">
+      <w:tblPr/>
+      <w:tcPr>
+        <w:shd w:val="clear" w:color="auto" w:fill="B4C6E7" w:themeFill="accent1" w:themeFillTint="66"/>
+      </w:tcPr>
+    </w:tblStylePr>
+    <w:tblStylePr w:type="band1Horz">
+      <w:tblPr/>
+      <w:tcPr>
+        <w:shd w:val="clear" w:color="auto" w:fill="B4C6E7" w:themeFill="accent1" w:themeFillTint="66"/>
+      </w:tcPr>
+    </w:tblStylePr>
+  </w:style>
 </w:styles>
 </file>
 
 <file path=word/theme/theme1.xml><?xml version="1.0" encoding="utf-8"?>
 <a:theme xmlns:a="http://schemas.openxmlformats.org/drawingml/2006/main" name="Red Business Set">
   <a:themeElements>
-    <a:clrScheme name="Business Invoice">
+    <a:clrScheme name="Office">
       <a:dk1>
         <a:sysClr val="windowText" lastClr="000000"/>
       </a:dk1>
@@ -13013,34 +14121,34 @@
         <a:sysClr val="window" lastClr="FFFFFF"/>
       </a:lt1>
       <a:dk2>
-        <a:srgbClr val="4C483D"/>
+        <a:srgbClr val="44546A"/>
       </a:dk2>
       <a:lt2>
-        <a:srgbClr val="E4E3E2"/>
+        <a:srgbClr val="E7E6E6"/>
       </a:lt2>
       <a:accent1>
-        <a:srgbClr val="F24F4F"/>
+        <a:srgbClr val="4472C4"/>
       </a:accent1>
       <a:accent2>
-        <a:srgbClr val="8DBB70"/>
+        <a:srgbClr val="ED7D31"/>
       </a:accent2>
       <a:accent3>
-        <a:srgbClr val="F0BB44"/>
+        <a:srgbClr val="A5A5A5"/>
       </a:accent3>
       <a:accent4>
-        <a:srgbClr val="61ADBF"/>
+        <a:srgbClr val="FFC000"/>
       </a:accent4>
       <a:accent5>
-        <a:srgbClr val="A3648B"/>
+        <a:srgbClr val="5B9BD5"/>
       </a:accent5>
       <a:accent6>
-        <a:srgbClr val="F8943F"/>
+        <a:srgbClr val="70AD47"/>
       </a:accent6>
       <a:hlink>
-        <a:srgbClr val="4C483D"/>
+        <a:srgbClr val="0563C1"/>
       </a:hlink>
       <a:folHlink>
-        <a:srgbClr val="A3648B"/>
+        <a:srgbClr val="954F72"/>
       </a:folHlink>
     </a:clrScheme>
     <a:fontScheme name="Business Invoice">
@@ -13221,6 +14329,19 @@
 </file>
 
 <file path=customXml/item3.xml><?xml version="1.0" encoding="utf-8"?>
+<?mso-contentType ?>
+<FormTemplates xmlns="http://schemas.microsoft.com/sharepoint/v3/contenttype/forms">
+  <Display>DocumentLibraryForm</Display>
+  <Edit>DocumentLibraryForm</Edit>
+  <New>DocumentLibraryForm</New>
+</FormTemplates>
+</file>
+
+<file path=customXml/item4.xml><?xml version="1.0" encoding="utf-8"?>
+<b:Sources xmlns:b="http://schemas.openxmlformats.org/officeDocument/2006/bibliography" SelectedStyle="\apasixtheditionofficeonline.xsl" StyleName="APA" Version="6"/>
+</file>
+
+<file path=customXml/item5.xml><?xml version="1.0" encoding="utf-8"?>
 <ct:contentTypeSchema xmlns:ct="http://schemas.microsoft.com/office/2006/metadata/contentType" xmlns:ma="http://schemas.microsoft.com/office/2006/metadata/properties/metaAttributes" ct:_="" ma:_="" ma:contentTypeName="Documento" ma:contentTypeID="0x010100840053E01BAC1847A33C5CEC6AC3E775" ma:contentTypeVersion="6" ma:contentTypeDescription="Creare un nuovo documento." ma:contentTypeScope="" ma:versionID="57b0dcc9f6eb1763dd72ab6fe9c9e81e">
   <xsd:schema xmlns:xsd="http://www.w3.org/2001/XMLSchema" xmlns:xs="http://www.w3.org/2001/XMLSchema" xmlns:p="http://schemas.microsoft.com/office/2006/metadata/properties" xmlns:ns2="74079e45-7f65-4138-97dc-157eadf0f424" targetNamespace="http://schemas.microsoft.com/office/2006/metadata/properties" ma:root="true" ma:fieldsID="873e157d534e492989b59cf24606d719" ns2:_="">
     <xsd:import namespace="74079e45-7f65-4138-97dc-157eadf0f424"/>
@@ -13378,19 +14499,6 @@
 </ct:contentTypeSchema>
 </file>
 
-<file path=customXml/item4.xml><?xml version="1.0" encoding="utf-8"?>
-<b:Sources xmlns:b="http://schemas.openxmlformats.org/officeDocument/2006/bibliography" SelectedStyle="\apasixtheditionofficeonline.xsl" StyleName="APA" Version="6"/>
-</file>
-
-<file path=customXml/item5.xml><?xml version="1.0" encoding="utf-8"?>
-<?mso-contentType ?>
-<FormTemplates xmlns="http://schemas.microsoft.com/sharepoint/v3/contenttype/forms">
-  <Display>DocumentLibraryForm</Display>
-  <Edit>DocumentLibraryForm</Edit>
-  <New>DocumentLibraryForm</New>
-</FormTemplates>
-</file>
-
 <file path=customXml/itemProps1.xml><?xml version="1.0" encoding="utf-8"?>
 <ds:datastoreItem xmlns:ds="http://schemas.openxmlformats.org/officeDocument/2006/customXml" ds:itemID="{55AF091B-3C7A-41E3-B477-F2FDAA23CFDA}">
   <ds:schemaRefs>
@@ -13409,6 +14517,22 @@
 </file>
 
 <file path=customXml/itemProps3.xml><?xml version="1.0" encoding="utf-8"?>
+<ds:datastoreItem xmlns:ds="http://schemas.openxmlformats.org/officeDocument/2006/customXml" ds:itemID="{08640AF7-34B6-48E9-8C2A-C480C5D3D602}">
+  <ds:schemaRefs>
+    <ds:schemaRef ds:uri="http://schemas.microsoft.com/sharepoint/v3/contenttype/forms"/>
+  </ds:schemaRefs>
+</ds:datastoreItem>
+</file>
+
+<file path=customXml/itemProps4.xml><?xml version="1.0" encoding="utf-8"?>
+<ds:datastoreItem xmlns:ds="http://schemas.openxmlformats.org/officeDocument/2006/customXml" ds:itemID="{106745A0-09F1-4AA9-AFF0-06A09A42E428}">
+  <ds:schemaRefs>
+    <ds:schemaRef ds:uri="http://schemas.openxmlformats.org/officeDocument/2006/bibliography"/>
+  </ds:schemaRefs>
+</ds:datastoreItem>
+</file>
+
+<file path=customXml/itemProps5.xml><?xml version="1.0" encoding="utf-8"?>
 <ds:datastoreItem xmlns:ds="http://schemas.openxmlformats.org/officeDocument/2006/customXml" ds:itemID="{DEF1F08F-7FAD-494A-A181-358746C6C4FA}">
   <ds:schemaRefs>
     <ds:schemaRef ds:uri="http://schemas.microsoft.com/office/2006/metadata/contentType"/>
@@ -13424,20 +14548,4 @@
     <ds:schemaRef ds:uri="http://schemas.microsoft.com/internal/obd"/>
   </ds:schemaRefs>
 </ds:datastoreItem>
-</file>
-
-<file path=customXml/itemProps4.xml><?xml version="1.0" encoding="utf-8"?>
-<ds:datastoreItem xmlns:ds="http://schemas.openxmlformats.org/officeDocument/2006/customXml" ds:itemID="{106745A0-09F1-4AA9-AFF0-06A09A42E428}">
-  <ds:schemaRefs>
-    <ds:schemaRef ds:uri="http://schemas.openxmlformats.org/officeDocument/2006/bibliography"/>
-  </ds:schemaRefs>
-</ds:datastoreItem>
-</file>
-
-<file path=customXml/itemProps5.xml><?xml version="1.0" encoding="utf-8"?>
-<ds:datastoreItem xmlns:ds="http://schemas.openxmlformats.org/officeDocument/2006/customXml" ds:itemID="{08640AF7-34B6-48E9-8C2A-C480C5D3D602}">
-  <ds:schemaRefs>
-    <ds:schemaRef ds:uri="http://schemas.microsoft.com/sharepoint/v3/contenttype/forms"/>
-  </ds:schemaRefs>
-</ds:datastoreItem>
 </file>
</xml_diff>